<commit_message>
La concha de tu git
</commit_message>
<xml_diff>
--- a/IPC/Cenários de utilização.docx
+++ b/IPC/Cenários de utilização.docx
@@ -35,7 +35,7 @@
           <w:b/>
           <w:sz w:val="24"/>
         </w:rPr>
-        <w:t>Validar uma presença numa aula de uma</w:t>
+        <w:t>Consultar a assiduidade numa</w:t>
       </w:r>
       <w:r>
         <w:rPr>
@@ -59,73 +59,55 @@
         <w:rPr>
           <w:rFonts w:ascii="Cambria" w:hAnsi="Cambria"/>
         </w:rPr>
-        <w:t xml:space="preserve">O Francisco Cordeiro </w:t>
-      </w:r>
-      <w:r>
-        <w:rPr>
-          <w:rFonts w:ascii="Cambria" w:hAnsi="Cambria"/>
-        </w:rPr>
-        <w:t xml:space="preserve">é aluno do primeiro ano da Licenciatura em </w:t>
-      </w:r>
-      <w:r>
-        <w:rPr>
-          <w:rFonts w:ascii="Cambria" w:hAnsi="Cambria"/>
-        </w:rPr>
-        <w:t>Gestão de Empresas</w:t>
-      </w:r>
-      <w:r>
-        <w:rPr>
-          <w:rFonts w:ascii="Cambria" w:hAnsi="Cambria"/>
-        </w:rPr>
-        <w:t xml:space="preserve"> da Escola Superior </w:t>
-      </w:r>
-      <w:r>
-        <w:rPr>
-          <w:rFonts w:ascii="Cambria" w:hAnsi="Cambria"/>
-        </w:rPr>
-        <w:t xml:space="preserve">Tecnologia e Gestão </w:t>
-      </w:r>
-      <w:r>
-        <w:rPr>
-          <w:rFonts w:ascii="Cambria" w:hAnsi="Cambria"/>
-        </w:rPr>
-        <w:t xml:space="preserve">do Instituto Politécnico de Beja. Sendo um aluno novo, o Francisco não conhece, </w:t>
-      </w:r>
-      <w:r>
-        <w:rPr>
-          <w:rFonts w:ascii="Cambria" w:hAnsi="Cambria"/>
-        </w:rPr>
-        <w:t>totalmente</w:t>
-      </w:r>
-      <w:r>
-        <w:rPr>
-          <w:rFonts w:ascii="Cambria" w:hAnsi="Cambria"/>
-        </w:rPr>
-        <w:t xml:space="preserve">, algumas regras e funcionalidades em vigor na sua Escola. Por ter chegado atrasado à aula de </w:t>
-      </w:r>
-      <w:r>
-        <w:rPr>
-          <w:rFonts w:ascii="Cambria" w:hAnsi="Cambria"/>
-        </w:rPr>
-        <w:t>Matemática I,</w:t>
-      </w:r>
-      <w:r>
-        <w:rPr>
-          <w:rFonts w:ascii="Cambria" w:hAnsi="Cambria"/>
-        </w:rPr>
-        <w:t xml:space="preserve"> o Francisco não validou a sua presença na aula, mas o prof</w:t>
-      </w:r>
-      <w:r>
-        <w:rPr>
-          <w:rFonts w:ascii="Cambria" w:hAnsi="Cambria"/>
-        </w:rPr>
-        <w:t>essor permite que o registo seja efectuado</w:t>
-      </w:r>
-      <w:r>
-        <w:rPr>
-          <w:rFonts w:ascii="Cambria" w:hAnsi="Cambria"/>
-        </w:rPr>
-        <w:t xml:space="preserve"> no final da mesma. </w:t>
+        <w:t xml:space="preserve">O Ricardo Serrinha </w:t>
+      </w:r>
+      <w:r>
+        <w:rPr>
+          <w:rFonts w:ascii="Cambria" w:hAnsi="Cambria"/>
+        </w:rPr>
+        <w:t xml:space="preserve">encontra-se </w:t>
+      </w:r>
+      <w:r>
+        <w:rPr>
+          <w:rFonts w:ascii="Cambria" w:hAnsi="Cambria"/>
+        </w:rPr>
+        <w:t>a</w:t>
+      </w:r>
+      <w:r>
+        <w:rPr>
+          <w:rFonts w:ascii="Cambria" w:hAnsi="Cambria"/>
+        </w:rPr>
+        <w:t xml:space="preserve"> frequentar </w:t>
+      </w:r>
+      <w:r>
+        <w:rPr>
+          <w:rFonts w:ascii="Cambria" w:hAnsi="Cambria"/>
+        </w:rPr>
+        <w:t xml:space="preserve">a Licenciatura em Engenharia Informática da Escola Superior de Tecnologia </w:t>
+      </w:r>
+      <w:r>
+        <w:rPr>
+          <w:rFonts w:ascii="Cambria" w:hAnsi="Cambria"/>
+        </w:rPr>
+        <w:t>e Gestão do Instituto Politécnico de Beja</w:t>
+      </w:r>
+      <w:r>
+        <w:rPr>
+          <w:rFonts w:ascii="Cambria" w:hAnsi="Cambria"/>
+        </w:rPr>
+        <w:t xml:space="preserve">. Entre outras unidades curriculares, o Ricardo está matriculado na disciplina de Sistemas Operativos, à qual se aplica um regime de assiduidade </w:t>
+      </w:r>
+      <w:r>
+        <w:rPr>
+          <w:rFonts w:ascii="Cambria" w:hAnsi="Cambria"/>
+        </w:rPr>
+        <w:t>a</w:t>
+      </w:r>
+      <w:r>
+        <w:rPr>
+          <w:rFonts w:ascii="Cambria" w:hAnsi="Cambria"/>
+        </w:rPr>
+        <w:t xml:space="preserve">75% das aulas leccionadas. </w:t>
       </w:r>
     </w:p>
     <w:p>
@@ -141,46 +123,7 @@
         <w:rPr>
           <w:rFonts w:ascii="Cambria" w:hAnsi="Cambria"/>
         </w:rPr>
-        <w:t xml:space="preserve">De forma a </w:t>
-      </w:r>
-      <w:r>
-        <w:rPr>
-          <w:rFonts w:ascii="Cambria" w:hAnsi="Cambria"/>
-        </w:rPr>
-        <w:t>confirmar que esteve presente</w:t>
-      </w:r>
-      <w:r>
-        <w:rPr>
-          <w:rFonts w:ascii="Cambria" w:hAnsi="Cambria"/>
-        </w:rPr>
-        <w:t>, o Francisco apenas terá de aceder ao Sistema de Registo de Presenças Electrónico, através de um dispositivo cedido pelo docente da disciplina, e introduzir os seus dados de autenticação na aula criada para o efeito.</w:t>
-      </w:r>
-    </w:p>
-    <w:p>
-      <w:pPr>
-        <w:spacing w:line="360" w:lineRule="auto"/>
-        <w:jc w:val="both"/>
-        <w:rPr>
-          <w:rFonts w:ascii="Cambria" w:hAnsi="Cambria"/>
-          <w:b/>
-          <w:sz w:val="24"/>
-        </w:rPr>
-      </w:pPr>
-      <w:r>
-        <w:rPr>
-          <w:rFonts w:ascii="Cambria" w:hAnsi="Cambria"/>
-          <w:b/>
-          <w:sz w:val="24"/>
-        </w:rPr>
-        <w:t>Consultar a assiduidade numa</w:t>
-      </w:r>
-      <w:r>
-        <w:rPr>
-          <w:rFonts w:ascii="Cambria" w:hAnsi="Cambria"/>
-          <w:b/>
-          <w:sz w:val="24"/>
-        </w:rPr>
-        <w:t xml:space="preserve"> determinada unidade curricular:</w:t>
+        <w:t xml:space="preserve">O Ricardo sabe que faltou a algumas aulas, mas não consegue precisar a quantas, pelo que gostaria de ter acesso ao número total de aulas que frequentou este semestre, relativamente à unidade curricular mencionada. </w:t>
       </w:r>
     </w:p>
     <w:p>
@@ -196,55 +139,40 @@
         <w:rPr>
           <w:rFonts w:ascii="Cambria" w:hAnsi="Cambria"/>
         </w:rPr>
-        <w:t xml:space="preserve">O Ricardo Serrinha </w:t>
-      </w:r>
-      <w:r>
-        <w:rPr>
-          <w:rFonts w:ascii="Cambria" w:hAnsi="Cambria"/>
-        </w:rPr>
-        <w:t xml:space="preserve">encontra-se </w:t>
-      </w:r>
-      <w:r>
-        <w:rPr>
-          <w:rFonts w:ascii="Cambria" w:hAnsi="Cambria"/>
-        </w:rPr>
-        <w:t>a</w:t>
-      </w:r>
-      <w:r>
-        <w:rPr>
-          <w:rFonts w:ascii="Cambria" w:hAnsi="Cambria"/>
-        </w:rPr>
-        <w:t xml:space="preserve"> frequentar </w:t>
-      </w:r>
-      <w:r>
-        <w:rPr>
-          <w:rFonts w:ascii="Cambria" w:hAnsi="Cambria"/>
-        </w:rPr>
-        <w:t xml:space="preserve">a Licenciatura em Engenharia Informática da Escola Superior de Tecnologia </w:t>
-      </w:r>
-      <w:r>
-        <w:rPr>
-          <w:rFonts w:ascii="Cambria" w:hAnsi="Cambria"/>
-        </w:rPr>
-        <w:t>e Gestão do Instituto Politécnico de Beja</w:t>
-      </w:r>
-      <w:r>
-        <w:rPr>
-          <w:rFonts w:ascii="Cambria" w:hAnsi="Cambria"/>
-        </w:rPr>
-        <w:t xml:space="preserve">. Entre outras unidades curriculares, o Ricardo está matriculado na disciplina de Sistemas Operativos, à qual se aplica um regime de assiduidade </w:t>
-      </w:r>
-      <w:r>
-        <w:rPr>
-          <w:rFonts w:ascii="Cambria" w:hAnsi="Cambria"/>
-        </w:rPr>
-        <w:t>a</w:t>
-      </w:r>
-      <w:r>
-        <w:rPr>
-          <w:rFonts w:ascii="Cambria" w:hAnsi="Cambria"/>
-        </w:rPr>
-        <w:t xml:space="preserve">75% das aulas leccionadas. </w:t>
+        <w:t>Desta forma, o Ricardo deve efectuar a autenticação no sistema, através do seu nome de utilizado</w:t>
+      </w:r>
+      <w:r>
+        <w:rPr>
+          <w:rFonts w:ascii="Cambria" w:hAnsi="Cambria"/>
+        </w:rPr>
+        <w:t>r e</w:t>
+      </w:r>
+      <w:bookmarkStart w:id="0" w:name="_GoBack"/>
+      <w:bookmarkEnd w:id="0"/>
+      <w:r>
+        <w:rPr>
+          <w:rFonts w:ascii="Cambria" w:hAnsi="Cambria"/>
+        </w:rPr>
+        <w:t xml:space="preserve"> senha. Deve, posteriormente, seleccionar a opção “Consultar Presenças”, escolher a unidade curricular que pretende consultar, neste caso Sistemas Operativos, e consultar a informação que pretende visualizar.</w:t>
+      </w:r>
+    </w:p>
+    <w:p>
+      <w:pPr>
+        <w:spacing w:line="360" w:lineRule="auto"/>
+        <w:jc w:val="both"/>
+        <w:rPr>
+          <w:rFonts w:ascii="Cambria" w:hAnsi="Cambria"/>
+          <w:b/>
+          <w:sz w:val="24"/>
+        </w:rPr>
+      </w:pPr>
+      <w:r>
+        <w:rPr>
+          <w:rFonts w:ascii="Cambria" w:hAnsi="Cambria"/>
+          <w:b/>
+          <w:sz w:val="24"/>
+        </w:rPr>
+        <w:t>Criar uma aula para uma determinada unidade curricular:</w:t>
       </w:r>
     </w:p>
     <w:p>
@@ -260,26 +188,13 @@
         <w:rPr>
           <w:rFonts w:ascii="Cambria" w:hAnsi="Cambria"/>
         </w:rPr>
-        <w:t>O Ricardo sabe que faltou a algumas aulas, mas não consegue precisar a quantas, pelo que gostaria de ter acesso ao número total de aulas que frequentou este semestre, relativamente à unidade curricular mencionada. Para isso, basta-lhe apenas realizar a autenticação no Sistema de Registo de Presenças Electrónico e consultar o número de aulas em que esteve presente.</w:t>
-      </w:r>
-    </w:p>
-    <w:p>
-      <w:pPr>
-        <w:spacing w:line="360" w:lineRule="auto"/>
-        <w:jc w:val="both"/>
-        <w:rPr>
-          <w:rFonts w:ascii="Cambria" w:hAnsi="Cambria"/>
-          <w:b/>
-          <w:sz w:val="24"/>
-        </w:rPr>
-      </w:pPr>
-      <w:r>
-        <w:rPr>
-          <w:rFonts w:ascii="Cambria" w:hAnsi="Cambria"/>
-          <w:b/>
-          <w:sz w:val="24"/>
-        </w:rPr>
-        <w:t>Criar uma aula para uma determinada unidade curricular:</w:t>
+        <w:t xml:space="preserve">Luís Garcia é docente na Escola Superior de Tecnologia e Gestão de Beja, na área de Informática. </w:t>
+      </w:r>
+      <w:r>
+        <w:rPr>
+          <w:rFonts w:ascii="Cambria" w:hAnsi="Cambria"/>
+        </w:rPr>
+        <w:t>Além de leccionar outras disciplinas, este docente é responsável pela unidade curricular de Interacção Pessoa-Computador, sendo o único professor da mesma.</w:t>
       </w:r>
     </w:p>
     <w:p>
@@ -295,13 +210,104 @@
         <w:rPr>
           <w:rFonts w:ascii="Cambria" w:hAnsi="Cambria"/>
         </w:rPr>
-        <w:t xml:space="preserve">Luís Garcia é docente na Escola Superior de Tecnologia e Gestão de Beja, na área de Informática. </w:t>
-      </w:r>
-      <w:r>
-        <w:rPr>
-          <w:rFonts w:ascii="Cambria" w:hAnsi="Cambria"/>
-        </w:rPr>
-        <w:t>Além de leccionar outras disciplinas, este docente é responsável pela unidade curricular de Interacção Pessoa-Computador, sendo o único professor da mesma.</w:t>
+        <w:t>Ao iniciar uma aula desta disciplina, o professor precisa de obter um registo de todos os alunos presentes na aula. Para isso, necessita de realizar a sua autenticação no Sistema de Registo de Presenças Electrónico, inserindo o seu nome de</w:t>
+      </w:r>
+      <w:r>
+        <w:rPr>
+          <w:rFonts w:ascii="Cambria" w:hAnsi="Cambria"/>
+        </w:rPr>
+        <w:t xml:space="preserve"> utilizador e respectiva senha. Depois da validação dos seus dados, o docente, na página inicial da aplicação, deve </w:t>
+      </w:r>
+      <w:r>
+        <w:rPr>
+          <w:rFonts w:ascii="Cambria" w:hAnsi="Cambria"/>
+        </w:rPr>
+        <w:t>escolher a opção “</w:t>
+      </w:r>
+      <w:r>
+        <w:rPr>
+          <w:rFonts w:ascii="Cambria" w:hAnsi="Cambria"/>
+        </w:rPr>
+        <w:t>Nova Aula</w:t>
+      </w:r>
+      <w:r>
+        <w:rPr>
+          <w:rFonts w:ascii="Cambria" w:hAnsi="Cambria"/>
+        </w:rPr>
+        <w:t>”, seleccionar</w:t>
+      </w:r>
+      <w:r>
+        <w:rPr>
+          <w:rFonts w:ascii="Cambria" w:hAnsi="Cambria"/>
+        </w:rPr>
+        <w:t>, posteriormente,</w:t>
+      </w:r>
+      <w:r>
+        <w:rPr>
+          <w:rFonts w:ascii="Cambria" w:hAnsi="Cambria"/>
+        </w:rPr>
+        <w:t xml:space="preserve"> a unidade curricular “</w:t>
+      </w:r>
+      <w:r>
+        <w:rPr>
+          <w:rFonts w:ascii="Cambria" w:hAnsi="Cambria"/>
+        </w:rPr>
+        <w:t>Interacção Pessoa-Computador” e i</w:t>
+      </w:r>
+      <w:r>
+        <w:rPr>
+          <w:rFonts w:ascii="Cambria" w:hAnsi="Cambria"/>
+        </w:rPr>
+        <w:t xml:space="preserve">nserir o sumário e data da aula a </w:t>
+      </w:r>
+      <w:r>
+        <w:rPr>
+          <w:rFonts w:ascii="Cambria" w:hAnsi="Cambria"/>
+        </w:rPr>
+        <w:t>criar</w:t>
+      </w:r>
+      <w:r>
+        <w:rPr>
+          <w:rFonts w:ascii="Cambria" w:hAnsi="Cambria"/>
+        </w:rPr>
+        <w:t xml:space="preserve">. No final, o </w:t>
+      </w:r>
+      <w:r>
+        <w:rPr>
+          <w:rFonts w:ascii="Cambria" w:hAnsi="Cambria"/>
+        </w:rPr>
+        <w:t>Luís deve confirmar a criação da aula, aguardar que todos os al</w:t>
+      </w:r>
+      <w:r>
+        <w:rPr>
+          <w:rFonts w:ascii="Cambria" w:hAnsi="Cambria"/>
+        </w:rPr>
+        <w:t xml:space="preserve">unos registem a sua presença </w:t>
+      </w:r>
+      <w:r>
+        <w:rPr>
+          <w:rFonts w:ascii="Cambria" w:hAnsi="Cambria"/>
+        </w:rPr>
+        <w:t>e, no fim desta, encerrá-la.</w:t>
+      </w:r>
+    </w:p>
+    <w:p>
+      <w:pPr>
+        <w:spacing w:line="360" w:lineRule="auto"/>
+        <w:jc w:val="both"/>
+        <w:rPr>
+          <w:rFonts w:ascii="Cambria" w:hAnsi="Cambria"/>
+          <w:b/>
+          <w:sz w:val="24"/>
+        </w:rPr>
+      </w:pPr>
+      <w:r>
+        <w:rPr>
+          <w:rFonts w:ascii="Cambria" w:hAnsi="Cambria"/>
+          <w:b/>
+          <w:sz w:val="24"/>
+        </w:rPr>
+        <w:t>Consultar uma aula previamente leccionada:</w:t>
       </w:r>
     </w:p>
     <w:p>
@@ -317,95 +323,55 @@
         <w:rPr>
           <w:rFonts w:ascii="Cambria" w:hAnsi="Cambria"/>
         </w:rPr>
-        <w:t>Ao iniciar uma aula desta disciplina, o professor precisa de obter um registo de todos os alunos presentes na aula. Para isso, necessita de realizar a sua autenticação no Sistema de Registo de Presenças Electrónico, inserindo o seu nome de</w:t>
-      </w:r>
-      <w:r>
-        <w:rPr>
-          <w:rFonts w:ascii="Cambria" w:hAnsi="Cambria"/>
-        </w:rPr>
-        <w:t xml:space="preserve"> utilizador e respectiva senha. Depois da validação dos seus dados, o docente, na página inicial da aplicação, deve </w:t>
-      </w:r>
-      <w:r>
-        <w:rPr>
-          <w:rFonts w:ascii="Cambria" w:hAnsi="Cambria"/>
-        </w:rPr>
-        <w:t>escolher a opção “</w:t>
-      </w:r>
-      <w:r>
-        <w:rPr>
-          <w:rFonts w:ascii="Cambria" w:hAnsi="Cambria"/>
-        </w:rPr>
-        <w:t>Nova Aula</w:t>
-      </w:r>
-      <w:r>
-        <w:rPr>
-          <w:rFonts w:ascii="Cambria" w:hAnsi="Cambria"/>
-        </w:rPr>
-        <w:t>”, seleccionar</w:t>
-      </w:r>
-      <w:r>
-        <w:rPr>
-          <w:rFonts w:ascii="Cambria" w:hAnsi="Cambria"/>
-        </w:rPr>
-        <w:t>, posteriormente,</w:t>
-      </w:r>
-      <w:r>
-        <w:rPr>
-          <w:rFonts w:ascii="Cambria" w:hAnsi="Cambria"/>
-        </w:rPr>
-        <w:t xml:space="preserve"> a unidade curricular “</w:t>
-      </w:r>
-      <w:r>
-        <w:rPr>
-          <w:rFonts w:ascii="Cambria" w:hAnsi="Cambria"/>
-        </w:rPr>
-        <w:t>Interacção Pessoa-Computador” e i</w:t>
-      </w:r>
-      <w:r>
-        <w:rPr>
-          <w:rFonts w:ascii="Cambria" w:hAnsi="Cambria"/>
-        </w:rPr>
-        <w:t xml:space="preserve">nserir o sumário e data da aula a </w:t>
-      </w:r>
-      <w:r>
-        <w:rPr>
-          <w:rFonts w:ascii="Cambria" w:hAnsi="Cambria"/>
-        </w:rPr>
-        <w:t>criar</w:t>
-      </w:r>
-      <w:r>
-        <w:rPr>
-          <w:rFonts w:ascii="Cambria" w:hAnsi="Cambria"/>
-        </w:rPr>
-        <w:t xml:space="preserve">. No final, o </w:t>
-      </w:r>
-      <w:r>
-        <w:rPr>
-          <w:rFonts w:ascii="Cambria" w:hAnsi="Cambria"/>
-        </w:rPr>
-        <w:t>Luís deve confirmar o processo.</w:t>
-      </w:r>
-      <w:bookmarkStart w:id="0" w:name="_GoBack"/>
-      <w:bookmarkEnd w:id="0"/>
-    </w:p>
-    <w:p>
-      <w:pPr>
-        <w:spacing w:line="360" w:lineRule="auto"/>
-        <w:jc w:val="both"/>
-        <w:rPr>
-          <w:rFonts w:ascii="Cambria" w:hAnsi="Cambria"/>
-          <w:b/>
-          <w:sz w:val="24"/>
-        </w:rPr>
-      </w:pPr>
-      <w:r>
-        <w:rPr>
-          <w:rFonts w:ascii="Cambria" w:hAnsi="Cambria"/>
-          <w:b/>
-          <w:sz w:val="24"/>
-        </w:rPr>
-        <w:lastRenderedPageBreak/>
-        <w:t>Consultar uma aula previamente leccionada:</w:t>
+        <w:t>Rui Santo é um docente da área de Turismo da Escola Superior de Tecnologia e Gestão de Bej</w:t>
+      </w:r>
+      <w:r>
+        <w:rPr>
+          <w:rFonts w:ascii="Cambria" w:hAnsi="Cambria"/>
+        </w:rPr>
+        <w:t xml:space="preserve">a. </w:t>
+      </w:r>
+      <w:r>
+        <w:rPr>
+          <w:rFonts w:ascii="Cambria" w:hAnsi="Cambria"/>
+        </w:rPr>
+        <w:t xml:space="preserve">O </w:t>
+      </w:r>
+      <w:r>
+        <w:rPr>
+          <w:rFonts w:ascii="Cambria" w:hAnsi="Cambria"/>
+        </w:rPr>
+        <w:t>Rui lecciona a unidade curricular de Turismo Internacional e prepara-se para realizar um teste de avaliação para os seus alunos. Este docente deu uma matéria importante</w:t>
+      </w:r>
+      <w:r>
+        <w:rPr>
+          <w:rFonts w:ascii="Cambria" w:hAnsi="Cambria"/>
+        </w:rPr>
+        <w:t xml:space="preserve"> no mês de Abril, mas não se recorda do dia exacto em que deu essa aula.</w:t>
+      </w:r>
+      <w:r>
+        <w:rPr>
+          <w:rFonts w:ascii="Cambria" w:hAnsi="Cambria"/>
+        </w:rPr>
+        <w:t xml:space="preserve"> </w:t>
+      </w:r>
+      <w:r>
+        <w:rPr>
+          <w:rFonts w:ascii="Cambria" w:hAnsi="Cambria"/>
+        </w:rPr>
+        <w:t xml:space="preserve">Ao ter acesso ao sumário da </w:t>
+      </w:r>
+      <w:r>
+        <w:rPr>
+          <w:rFonts w:ascii="Cambria" w:hAnsi="Cambria"/>
+        </w:rPr>
+        <w:t>mesma</w:t>
+      </w:r>
+      <w:r>
+        <w:rPr>
+          <w:rFonts w:ascii="Cambria" w:hAnsi="Cambria"/>
+        </w:rPr>
+        <w:t>, o docente poderá saber em que dia leccionou essa matéria.</w:t>
       </w:r>
     </w:p>
     <w:p>
@@ -421,70 +387,7 @@
         <w:rPr>
           <w:rFonts w:ascii="Cambria" w:hAnsi="Cambria"/>
         </w:rPr>
-        <w:t>Rui Santo é um docente da área de Turismo da Escola Superior de Tecnologia e Gestão de Bej</w:t>
-      </w:r>
-      <w:r>
-        <w:rPr>
-          <w:rFonts w:ascii="Cambria" w:hAnsi="Cambria"/>
-        </w:rPr>
-        <w:t xml:space="preserve">a. </w:t>
-      </w:r>
-      <w:r>
-        <w:rPr>
-          <w:rFonts w:ascii="Cambria" w:hAnsi="Cambria"/>
-        </w:rPr>
-        <w:t xml:space="preserve">O </w:t>
-      </w:r>
-      <w:r>
-        <w:rPr>
-          <w:rFonts w:ascii="Cambria" w:hAnsi="Cambria"/>
-        </w:rPr>
-        <w:t>Rui lecciona a unidade curricular de Turismo Internacional e prepara-se para realizar um teste de avaliação para os seus alunos. Este docente deu uma matéria importante</w:t>
-      </w:r>
-      <w:r>
-        <w:rPr>
-          <w:rFonts w:ascii="Cambria" w:hAnsi="Cambria"/>
-        </w:rPr>
-        <w:t xml:space="preserve"> no mês de Abril, mas não se recorda do dia exacto em que deu essa aula.</w:t>
-      </w:r>
-      <w:r>
-        <w:rPr>
-          <w:rFonts w:ascii="Cambria" w:hAnsi="Cambria"/>
-        </w:rPr>
-        <w:t xml:space="preserve"> </w:t>
-      </w:r>
-      <w:r>
-        <w:rPr>
-          <w:rFonts w:ascii="Cambria" w:hAnsi="Cambria"/>
-        </w:rPr>
-        <w:t xml:space="preserve">Ao ter acesso ao sumário da </w:t>
-      </w:r>
-      <w:r>
-        <w:rPr>
-          <w:rFonts w:ascii="Cambria" w:hAnsi="Cambria"/>
-        </w:rPr>
-        <w:t>mesma</w:t>
-      </w:r>
-      <w:r>
-        <w:rPr>
-          <w:rFonts w:ascii="Cambria" w:hAnsi="Cambria"/>
-        </w:rPr>
-        <w:t>, o docente poderá saber em que dia leccionou essa matéria.</w:t>
-      </w:r>
-    </w:p>
-    <w:p>
-      <w:pPr>
-        <w:spacing w:line="360" w:lineRule="auto"/>
-        <w:ind w:firstLine="708"/>
-        <w:jc w:val="both"/>
-        <w:rPr>
-          <w:rFonts w:ascii="Cambria" w:hAnsi="Cambria"/>
-        </w:rPr>
-      </w:pPr>
-      <w:r>
-        <w:rPr>
-          <w:rFonts w:ascii="Cambria" w:hAnsi="Cambria"/>
-        </w:rPr>
+        <w:lastRenderedPageBreak/>
         <w:t xml:space="preserve">De modo a obter a informação que deseja, </w:t>
       </w:r>
       <w:r>

</xml_diff>